<commit_message>
Ultimo commit per consegna
</commit_message>
<xml_diff>
--- a/PARTE SECONDA_RADICIONI/Relazione Progetto_Esercitazioni Esame Parte 2.docx
+++ b/PARTE SECONDA_RADICIONI/Relazione Progetto_Esercitazioni Esame Parte 2.docx
@@ -1446,7 +1446,23 @@
           <w:sz w:val="24"/>
           <w:szCs w:val="24"/>
         </w:rPr>
-        <w:t>Per ogni query, calcola la similarità coseno tra il vettore della query e tutti i documenti.</w:t>
+        <w:t xml:space="preserve">Per ogni query, calcola la </w:t>
+      </w:r>
+      <w:r>
+        <w:rPr>
+          <w:rFonts w:ascii="Times New Roman" w:hAnsi="Times New Roman" w:cs="Times New Roman"/>
+          <w:sz w:val="24"/>
+          <w:szCs w:val="24"/>
+        </w:rPr>
+        <w:t>cosine similarity</w:t>
+      </w:r>
+      <w:r>
+        <w:rPr>
+          <w:rFonts w:ascii="Times New Roman" w:hAnsi="Times New Roman" w:cs="Times New Roman"/>
+          <w:sz w:val="24"/>
+          <w:szCs w:val="24"/>
+        </w:rPr>
+        <w:t xml:space="preserve"> tra il vettore della query e tutti i documenti.</w:t>
       </w:r>
       <w:r>
         <w:rPr>
@@ -1705,7 +1721,23 @@
           <w:sz w:val="24"/>
           <w:szCs w:val="24"/>
         </w:rPr>
-        <w:t xml:space="preserve">, estrae le headline e le preprocessa in lemmi usando </w:t>
+        <w:t>, estrae le headline e l</w:t>
+      </w:r>
+      <w:r>
+        <w:rPr>
+          <w:rFonts w:ascii="Times New Roman" w:hAnsi="Times New Roman" w:cs="Times New Roman"/>
+          <w:sz w:val="24"/>
+          <w:szCs w:val="24"/>
+        </w:rPr>
+        <w:t>a</w:t>
+      </w:r>
+      <w:r>
+        <w:rPr>
+          <w:rFonts w:ascii="Times New Roman" w:hAnsi="Times New Roman" w:cs="Times New Roman"/>
+          <w:sz w:val="24"/>
+          <w:szCs w:val="24"/>
+        </w:rPr>
+        <w:t xml:space="preserve"> preprocessa in lemmi usando </w:t>
       </w:r>
       <w:r>
         <w:rPr>

</xml_diff>